<commit_message>
Updated feedback for HW 0205 with corresponding revisions to standards development report.
</commit_message>
<xml_diff>
--- a/homework/shell-gymnastics/io-file-gymnastics.docx
+++ b/homework/shell-gymnastics/io-file-gymnastics.docx
@@ -1,6 +1,6 @@
 
 <file path=word/document.xml><?xml version="1.0" encoding="utf-8"?>
-<w:document xmlns:wpc="http://schemas.microsoft.com/office/word/2010/wordprocessingCanvas" xmlns:mc="http://schemas.openxmlformats.org/markup-compatibility/2006" xmlns:o="urn:schemas-microsoft-com:office:office" xmlns:r="http://schemas.openxmlformats.org/officeDocument/2006/relationships" xmlns:m="http://schemas.openxmlformats.org/officeDocument/2006/math" xmlns:v="urn:schemas-microsoft-com:vml" xmlns:wp14="http://schemas.microsoft.com/office/word/2010/wordprocessingDrawing" xmlns:wp="http://schemas.openxmlformats.org/drawingml/2006/wordprocessingDrawing" xmlns:w10="urn:schemas-microsoft-com:office:word" xmlns:w="http://schemas.openxmlformats.org/wordprocessingml/2006/main" xmlns:w14="http://schemas.microsoft.com/office/word/2010/wordml" xmlns:wpg="http://schemas.microsoft.com/office/word/2010/wordprocessingGroup" xmlns:wpi="http://schemas.microsoft.com/office/word/2010/wordprocessingInk" xmlns:wne="http://schemas.microsoft.com/office/word/2006/wordml" xmlns:wps="http://schemas.microsoft.com/office/word/2010/wordprocessingShape" mc:Ignorable="w14 wp14">
+<w:document xmlns:mo="http://schemas.microsoft.com/office/mac/office/2008/main" xmlns:ve="http://schemas.openxmlformats.org/markup-compatibility/2006" xmlns:mv="urn:schemas-microsoft-com:mac:vml" xmlns:o="urn:schemas-microsoft-com:office:office" xmlns:r="http://schemas.openxmlformats.org/officeDocument/2006/relationships" xmlns:m="http://schemas.openxmlformats.org/officeDocument/2006/math" xmlns:v="urn:schemas-microsoft-com:vml" xmlns:wp="http://schemas.openxmlformats.org/drawingml/2006/wordprocessingDrawing" xmlns:w10="urn:schemas-microsoft-com:office:word" xmlns:w="http://schemas.openxmlformats.org/wordprocessingml/2006/main" xmlns:wne="http://schemas.microsoft.com/office/word/2006/wordml">
   <w:body>
     <w:p>
       <w:pPr>
@@ -85,6 +85,7 @@
         <w:pStyle w:val="NoSpacing"/>
         <w:ind w:left="720"/>
       </w:pPr>
+      <w:commentRangeStart w:id="0"/>
       <w:r>
         <w:rPr>
           <w:noProof/>
@@ -105,10 +106,10 @@
                     <pic:cNvPicPr/>
                   </pic:nvPicPr>
                   <pic:blipFill>
-                    <a:blip r:embed="rId6">
+                    <a:blip r:embed="rId5">
                       <a:extLst>
                         <a:ext uri="{28A0092B-C50C-407E-A947-70E740481C1C}">
-                          <a14:useLocalDpi xmlns:a14="http://schemas.microsoft.com/office/drawing/2010/main" val="0"/>
+                          <a14:useLocalDpi xmlns:a14="http://schemas.microsoft.com/office/drawing/2010/main" xmlns:pic="http://schemas.openxmlformats.org/drawingml/2006/picture" xmlns:a="http://schemas.openxmlformats.org/drawingml/2006/main" xmlns:wps="http://schemas.microsoft.com/office/word/2010/wordprocessingShape" xmlns:wne="http://schemas.microsoft.com/office/word/2006/wordml" xmlns:wpi="http://schemas.microsoft.com/office/word/2010/wordprocessingInk" xmlns:wpg="http://schemas.microsoft.com/office/word/2010/wordprocessingGroup" xmlns:w14="http://schemas.microsoft.com/office/word/2010/wordml" xmlns:w="http://schemas.openxmlformats.org/wordprocessingml/2006/main" xmlns:w10="urn:schemas-microsoft-com:office:word" xmlns:wp="http://schemas.openxmlformats.org/drawingml/2006/wordprocessingDrawing" xmlns:wp14="http://schemas.microsoft.com/office/word/2010/wordprocessingDrawing" xmlns:v="urn:schemas-microsoft-com:vml" xmlns:m="http://schemas.openxmlformats.org/officeDocument/2006/math" xmlns:r="http://schemas.openxmlformats.org/officeDocument/2006/relationships" xmlns:o="urn:schemas-microsoft-com:office:office" xmlns:mc="http://schemas.openxmlformats.org/markup-compatibility/2006" xmlns:wpc="http://schemas.microsoft.com/office/word/2010/wordprocessingCanvas" xmlns="" val="0"/>
                         </a:ext>
                       </a:extLst>
                     </a:blip>
@@ -131,6 +132,14 @@
           </wp:inline>
         </w:drawing>
       </w:r>
+      <w:commentRangeEnd w:id="0"/>
+      <w:r>
+        <w:rPr>
+          <w:rStyle w:val="CommentReference"/>
+          <w:vanish/>
+        </w:rPr>
+        <w:commentReference w:id="0"/>
+      </w:r>
     </w:p>
     <w:p>
       <w:pPr>
@@ -206,20 +215,11 @@
         </w:numPr>
       </w:pPr>
       <w:r>
-        <w:lastRenderedPageBreak/>
         <w:t xml:space="preserve">Run something lengthy (ping, </w:t>
       </w:r>
       <w:proofErr w:type="spellStart"/>
       <w:r>
-        <w:t>vm_stat</w:t>
-      </w:r>
-      <w:proofErr w:type="spellEnd"/>
-      <w:r>
-        <w:t>/</w:t>
-      </w:r>
-      <w:proofErr w:type="spellStart"/>
-      <w:r>
-        <w:t>vmstat</w:t>
+        <w:t>vm_stat/vmstat</w:t>
       </w:r>
       <w:proofErr w:type="spellEnd"/>
       <w:r>
@@ -267,7 +267,7 @@
           <w:noProof/>
         </w:rPr>
         <w:drawing>
-          <wp:inline distT="0" distB="0" distL="0" distR="0" wp14:anchorId="101A155E" wp14:editId="53B26168">
+          <wp:inline distT="0" distB="0" distL="0" distR="0">
             <wp:extent cx="5053608" cy="495300"/>
             <wp:effectExtent l="0" t="0" r="0" b="0"/>
             <wp:docPr id="2" name="Picture 2" descr="C:\Users\Allyson\Documents\CMSI\cmsi387\homework\shell-gymnastics\2-1.png"/>
@@ -287,7 +287,7 @@
                     <a:blip r:embed="rId7">
                       <a:extLst>
                         <a:ext uri="{28A0092B-C50C-407E-A947-70E740481C1C}">
-                          <a14:useLocalDpi xmlns:a14="http://schemas.microsoft.com/office/drawing/2010/main" val="0"/>
+                          <a14:useLocalDpi xmlns:a14="http://schemas.microsoft.com/office/drawing/2010/main" xmlns:pic="http://schemas.openxmlformats.org/drawingml/2006/picture" xmlns:a="http://schemas.openxmlformats.org/drawingml/2006/main" xmlns:wps="http://schemas.microsoft.com/office/word/2010/wordprocessingShape" xmlns:wne="http://schemas.microsoft.com/office/word/2006/wordml" xmlns:wpi="http://schemas.microsoft.com/office/word/2010/wordprocessingInk" xmlns:wpg="http://schemas.microsoft.com/office/word/2010/wordprocessingGroup" xmlns:w14="http://schemas.microsoft.com/office/word/2010/wordml" xmlns:w="http://schemas.openxmlformats.org/wordprocessingml/2006/main" xmlns:w10="urn:schemas-microsoft-com:office:word" xmlns:wp="http://schemas.openxmlformats.org/drawingml/2006/wordprocessingDrawing" xmlns:wp14="http://schemas.microsoft.com/office/word/2010/wordprocessingDrawing" xmlns:v="urn:schemas-microsoft-com:vml" xmlns:m="http://schemas.openxmlformats.org/officeDocument/2006/math" xmlns:r="http://schemas.openxmlformats.org/officeDocument/2006/relationships" xmlns:o="urn:schemas-microsoft-com:office:office" xmlns:mc="http://schemas.openxmlformats.org/markup-compatibility/2006" xmlns:wpc="http://schemas.microsoft.com/office/word/2010/wordprocessingCanvas" xmlns="" val="0"/>
                         </a:ext>
                       </a:extLst>
                     </a:blip>
@@ -308,7 +308,7 @@
                     </a:ln>
                     <a:extLst>
                       <a:ext uri="{53640926-AAD7-44D8-BBD7-CCE9431645EC}">
-                        <a14:shadowObscured xmlns:a14="http://schemas.microsoft.com/office/drawing/2010/main"/>
+                        <a14:shadowObscured xmlns:a14="http://schemas.microsoft.com/office/drawing/2010/main" xmlns:pic="http://schemas.openxmlformats.org/drawingml/2006/picture" xmlns:a="http://schemas.openxmlformats.org/drawingml/2006/main" xmlns:wps="http://schemas.microsoft.com/office/word/2010/wordprocessingShape" xmlns:wne="http://schemas.microsoft.com/office/word/2006/wordml" xmlns:wpi="http://schemas.microsoft.com/office/word/2010/wordprocessingInk" xmlns:wpg="http://schemas.microsoft.com/office/word/2010/wordprocessingGroup" xmlns:w14="http://schemas.microsoft.com/office/word/2010/wordml" xmlns:w="http://schemas.openxmlformats.org/wordprocessingml/2006/main" xmlns:w10="urn:schemas-microsoft-com:office:word" xmlns:wp="http://schemas.openxmlformats.org/drawingml/2006/wordprocessingDrawing" xmlns:wp14="http://schemas.microsoft.com/office/word/2010/wordprocessingDrawing" xmlns:v="urn:schemas-microsoft-com:vml" xmlns:m="http://schemas.openxmlformats.org/officeDocument/2006/math" xmlns:r="http://schemas.openxmlformats.org/officeDocument/2006/relationships" xmlns:o="urn:schemas-microsoft-com:office:office" xmlns:mc="http://schemas.openxmlformats.org/markup-compatibility/2006" xmlns:wpc="http://schemas.microsoft.com/office/word/2010/wordprocessingCanvas" xmlns=""/>
                       </a:ext>
                     </a:extLst>
                   </pic:spPr>
@@ -347,7 +347,7 @@
           <w:noProof/>
         </w:rPr>
         <w:drawing>
-          <wp:inline distT="0" distB="0" distL="0" distR="0" wp14:anchorId="10E1E69C" wp14:editId="45589DA7">
+          <wp:inline distT="0" distB="0" distL="0" distR="0">
             <wp:extent cx="4998131" cy="2705100"/>
             <wp:effectExtent l="0" t="0" r="0" b="0"/>
             <wp:docPr id="3" name="Picture 3" descr="C:\Users\Allyson\Documents\CMSI\cmsi387\homework\shell-gymnastics\2-2.png"/>
@@ -367,7 +367,7 @@
                     <a:blip r:embed="rId8">
                       <a:extLst>
                         <a:ext uri="{28A0092B-C50C-407E-A947-70E740481C1C}">
-                          <a14:useLocalDpi xmlns:a14="http://schemas.microsoft.com/office/drawing/2010/main" val="0"/>
+                          <a14:useLocalDpi xmlns:a14="http://schemas.microsoft.com/office/drawing/2010/main" xmlns:pic="http://schemas.openxmlformats.org/drawingml/2006/picture" xmlns:a="http://schemas.openxmlformats.org/drawingml/2006/main" xmlns:wps="http://schemas.microsoft.com/office/word/2010/wordprocessingShape" xmlns:wne="http://schemas.microsoft.com/office/word/2006/wordml" xmlns:wpi="http://schemas.microsoft.com/office/word/2010/wordprocessingInk" xmlns:wpg="http://schemas.microsoft.com/office/word/2010/wordprocessingGroup" xmlns:w14="http://schemas.microsoft.com/office/word/2010/wordml" xmlns:w="http://schemas.openxmlformats.org/wordprocessingml/2006/main" xmlns:w10="urn:schemas-microsoft-com:office:word" xmlns:wp="http://schemas.openxmlformats.org/drawingml/2006/wordprocessingDrawing" xmlns:wp14="http://schemas.microsoft.com/office/word/2010/wordprocessingDrawing" xmlns:v="urn:schemas-microsoft-com:vml" xmlns:m="http://schemas.openxmlformats.org/officeDocument/2006/math" xmlns:r="http://schemas.openxmlformats.org/officeDocument/2006/relationships" xmlns:o="urn:schemas-microsoft-com:office:office" xmlns:mc="http://schemas.openxmlformats.org/markup-compatibility/2006" xmlns:wpc="http://schemas.microsoft.com/office/word/2010/wordprocessingCanvas" xmlns="" val="0"/>
                         </a:ext>
                       </a:extLst>
                     </a:blip>
@@ -445,7 +445,7 @@
           <w:noProof/>
         </w:rPr>
         <w:drawing>
-          <wp:inline distT="0" distB="0" distL="0" distR="0" wp14:anchorId="04674C03" wp14:editId="09DBC245">
+          <wp:inline distT="0" distB="0" distL="0" distR="0">
             <wp:extent cx="5044722" cy="1187450"/>
             <wp:effectExtent l="0" t="0" r="3810" b="0"/>
             <wp:docPr id="5" name="Picture 5" descr="C:\Users\Allyson\Documents\CMSI\cmsi387\homework\shell-gymnastics\2-4.png"/>
@@ -465,7 +465,7 @@
                     <a:blip r:embed="rId9">
                       <a:extLst>
                         <a:ext uri="{28A0092B-C50C-407E-A947-70E740481C1C}">
-                          <a14:useLocalDpi xmlns:a14="http://schemas.microsoft.com/office/drawing/2010/main" val="0"/>
+                          <a14:useLocalDpi xmlns:a14="http://schemas.microsoft.com/office/drawing/2010/main" xmlns:pic="http://schemas.openxmlformats.org/drawingml/2006/picture" xmlns:a="http://schemas.openxmlformats.org/drawingml/2006/main" xmlns:wps="http://schemas.microsoft.com/office/word/2010/wordprocessingShape" xmlns:wne="http://schemas.microsoft.com/office/word/2006/wordml" xmlns:wpi="http://schemas.microsoft.com/office/word/2010/wordprocessingInk" xmlns:wpg="http://schemas.microsoft.com/office/word/2010/wordprocessingGroup" xmlns:w14="http://schemas.microsoft.com/office/word/2010/wordml" xmlns:w="http://schemas.openxmlformats.org/wordprocessingml/2006/main" xmlns:w10="urn:schemas-microsoft-com:office:word" xmlns:wp="http://schemas.openxmlformats.org/drawingml/2006/wordprocessingDrawing" xmlns:wp14="http://schemas.microsoft.com/office/word/2010/wordprocessingDrawing" xmlns:v="urn:schemas-microsoft-com:vml" xmlns:m="http://schemas.openxmlformats.org/officeDocument/2006/math" xmlns:r="http://schemas.openxmlformats.org/officeDocument/2006/relationships" xmlns:o="urn:schemas-microsoft-com:office:office" xmlns:mc="http://schemas.openxmlformats.org/markup-compatibility/2006" xmlns:wpc="http://schemas.microsoft.com/office/word/2010/wordprocessingCanvas" xmlns="" val="0"/>
                         </a:ext>
                       </a:extLst>
                     </a:blip>
@@ -486,7 +486,7 @@
                     </a:ln>
                     <a:extLst>
                       <a:ext uri="{53640926-AAD7-44D8-BBD7-CCE9431645EC}">
-                        <a14:shadowObscured xmlns:a14="http://schemas.microsoft.com/office/drawing/2010/main"/>
+                        <a14:shadowObscured xmlns:a14="http://schemas.microsoft.com/office/drawing/2010/main" xmlns:pic="http://schemas.openxmlformats.org/drawingml/2006/picture" xmlns:a="http://schemas.openxmlformats.org/drawingml/2006/main" xmlns:wps="http://schemas.microsoft.com/office/word/2010/wordprocessingShape" xmlns:wne="http://schemas.microsoft.com/office/word/2006/wordml" xmlns:wpi="http://schemas.microsoft.com/office/word/2010/wordprocessingInk" xmlns:wpg="http://schemas.microsoft.com/office/word/2010/wordprocessingGroup" xmlns:w14="http://schemas.microsoft.com/office/word/2010/wordml" xmlns:w="http://schemas.openxmlformats.org/wordprocessingml/2006/main" xmlns:w10="urn:schemas-microsoft-com:office:word" xmlns:wp="http://schemas.openxmlformats.org/drawingml/2006/wordprocessingDrawing" xmlns:wp14="http://schemas.microsoft.com/office/word/2010/wordprocessingDrawing" xmlns:v="urn:schemas-microsoft-com:vml" xmlns:m="http://schemas.openxmlformats.org/officeDocument/2006/math" xmlns:r="http://schemas.openxmlformats.org/officeDocument/2006/relationships" xmlns:o="urn:schemas-microsoft-com:office:office" xmlns:mc="http://schemas.openxmlformats.org/markup-compatibility/2006" xmlns:wpc="http://schemas.microsoft.com/office/word/2010/wordprocessingCanvas" xmlns=""/>
                       </a:ext>
                     </a:extLst>
                   </pic:spPr>
@@ -518,9 +518,8 @@
         <w:rPr>
           <w:noProof/>
         </w:rPr>
-        <w:lastRenderedPageBreak/>
         <w:drawing>
-          <wp:inline distT="0" distB="0" distL="0" distR="0" wp14:anchorId="7C3384A7" wp14:editId="5F74F519">
+          <wp:inline distT="0" distB="0" distL="0" distR="0">
             <wp:extent cx="5051037" cy="2997200"/>
             <wp:effectExtent l="0" t="0" r="0" b="0"/>
             <wp:docPr id="1" name="Picture 1" descr="C:\Users\Allyson\Documents\CMSI\cmsi387\homework\shell-gymnastics\2-5.png"/>
@@ -540,7 +539,7 @@
                     <a:blip r:embed="rId10">
                       <a:extLst>
                         <a:ext uri="{28A0092B-C50C-407E-A947-70E740481C1C}">
-                          <a14:useLocalDpi xmlns:a14="http://schemas.microsoft.com/office/drawing/2010/main" val="0"/>
+                          <a14:useLocalDpi xmlns:a14="http://schemas.microsoft.com/office/drawing/2010/main" xmlns:pic="http://schemas.openxmlformats.org/drawingml/2006/picture" xmlns:a="http://schemas.openxmlformats.org/drawingml/2006/main" xmlns:wps="http://schemas.microsoft.com/office/word/2010/wordprocessingShape" xmlns:wne="http://schemas.microsoft.com/office/word/2006/wordml" xmlns:wpi="http://schemas.microsoft.com/office/word/2010/wordprocessingInk" xmlns:wpg="http://schemas.microsoft.com/office/word/2010/wordprocessingGroup" xmlns:w14="http://schemas.microsoft.com/office/word/2010/wordml" xmlns:w="http://schemas.openxmlformats.org/wordprocessingml/2006/main" xmlns:w10="urn:schemas-microsoft-com:office:word" xmlns:wp="http://schemas.openxmlformats.org/drawingml/2006/wordprocessingDrawing" xmlns:wp14="http://schemas.microsoft.com/office/word/2010/wordprocessingDrawing" xmlns:v="urn:schemas-microsoft-com:vml" xmlns:m="http://schemas.openxmlformats.org/officeDocument/2006/math" xmlns:r="http://schemas.openxmlformats.org/officeDocument/2006/relationships" xmlns:o="urn:schemas-microsoft-com:office:office" xmlns:mc="http://schemas.openxmlformats.org/markup-compatibility/2006" xmlns:wpc="http://schemas.microsoft.com/office/word/2010/wordprocessingCanvas" xmlns="" val="0"/>
                         </a:ext>
                       </a:extLst>
                     </a:blip>
@@ -729,7 +728,6 @@
         </w:numPr>
       </w:pPr>
       <w:r>
-        <w:lastRenderedPageBreak/>
         <w:t>Learn how to use du, which tells you how much disk space you’re using in a given directory.</w:t>
       </w:r>
     </w:p>
@@ -753,7 +751,7 @@
         <w:tblStyle w:val="TableGrid"/>
         <w:tblW w:w="0" w:type="auto"/>
         <w:tblInd w:w="1440" w:type="dxa"/>
-        <w:tblLook w:val="04A0" w:firstRow="1" w:lastRow="0" w:firstColumn="1" w:lastColumn="0" w:noHBand="0" w:noVBand="1"/>
+        <w:tblLook w:val="04A0"/>
       </w:tblPr>
       <w:tblGrid>
         <w:gridCol w:w="7308"/>
@@ -844,7 +842,7 @@
         <w:tblStyle w:val="TableGrid"/>
         <w:tblW w:w="0" w:type="auto"/>
         <w:tblInd w:w="1440" w:type="dxa"/>
-        <w:tblLook w:val="04A0" w:firstRow="1" w:lastRow="0" w:firstColumn="1" w:lastColumn="0" w:noHBand="0" w:noVBand="1"/>
+        <w:tblLook w:val="04A0"/>
       </w:tblPr>
       <w:tblGrid>
         <w:gridCol w:w="7308"/>
@@ -1069,7 +1067,6 @@
         </w:numPr>
       </w:pPr>
       <w:r>
-        <w:lastRenderedPageBreak/>
         <w:t xml:space="preserve">On a Keck lab machine, create a file within ~. Run </w:t>
       </w:r>
       <w:proofErr w:type="spellStart"/>
@@ -1102,15 +1099,7 @@
       </w:r>
       <w:proofErr w:type="spellEnd"/>
       <w:r>
-        <w:t xml:space="preserve">, </w:t>
-      </w:r>
-      <w:proofErr w:type="gramStart"/>
-      <w:r>
-        <w:t>then</w:t>
-      </w:r>
-      <w:proofErr w:type="gramEnd"/>
-      <w:r>
-        <w:t xml:space="preserve"> move it back to your home directory. After each move, use </w:t>
+        <w:t xml:space="preserve">, then move it back to your home directory. After each move, use </w:t>
       </w:r>
       <w:proofErr w:type="spellStart"/>
       <w:r>
@@ -1210,7 +1199,7 @@
                     <a:blip r:embed="rId11">
                       <a:extLst>
                         <a:ext uri="{28A0092B-C50C-407E-A947-70E740481C1C}">
-                          <a14:useLocalDpi xmlns:a14="http://schemas.microsoft.com/office/drawing/2010/main" val="0"/>
+                          <a14:useLocalDpi xmlns:a14="http://schemas.microsoft.com/office/drawing/2010/main" xmlns:pic="http://schemas.openxmlformats.org/drawingml/2006/picture" xmlns:a="http://schemas.openxmlformats.org/drawingml/2006/main" xmlns:wps="http://schemas.microsoft.com/office/word/2010/wordprocessingShape" xmlns:wne="http://schemas.microsoft.com/office/word/2006/wordml" xmlns:wpi="http://schemas.microsoft.com/office/word/2010/wordprocessingInk" xmlns:wpg="http://schemas.microsoft.com/office/word/2010/wordprocessingGroup" xmlns:w14="http://schemas.microsoft.com/office/word/2010/wordml" xmlns:w="http://schemas.openxmlformats.org/wordprocessingml/2006/main" xmlns:w10="urn:schemas-microsoft-com:office:word" xmlns:wp="http://schemas.openxmlformats.org/drawingml/2006/wordprocessingDrawing" xmlns:wp14="http://schemas.microsoft.com/office/word/2010/wordprocessingDrawing" xmlns:v="urn:schemas-microsoft-com:vml" xmlns:m="http://schemas.openxmlformats.org/officeDocument/2006/math" xmlns:r="http://schemas.openxmlformats.org/officeDocument/2006/relationships" xmlns:o="urn:schemas-microsoft-com:office:office" xmlns:mc="http://schemas.openxmlformats.org/markup-compatibility/2006" xmlns:wpc="http://schemas.microsoft.com/office/word/2010/wordprocessingCanvas" xmlns="" val="0"/>
                         </a:ext>
                       </a:extLst>
                     </a:blip>
@@ -1231,7 +1220,7 @@
                     </a:ln>
                     <a:extLst>
                       <a:ext uri="{53640926-AAD7-44D8-BBD7-CCE9431645EC}">
-                        <a14:shadowObscured xmlns:a14="http://schemas.microsoft.com/office/drawing/2010/main"/>
+                        <a14:shadowObscured xmlns:a14="http://schemas.microsoft.com/office/drawing/2010/main" xmlns:pic="http://schemas.openxmlformats.org/drawingml/2006/picture" xmlns:a="http://schemas.openxmlformats.org/drawingml/2006/main" xmlns:wps="http://schemas.microsoft.com/office/word/2010/wordprocessingShape" xmlns:wne="http://schemas.microsoft.com/office/word/2006/wordml" xmlns:wpi="http://schemas.microsoft.com/office/word/2010/wordprocessingInk" xmlns:wpg="http://schemas.microsoft.com/office/word/2010/wordprocessingGroup" xmlns:w14="http://schemas.microsoft.com/office/word/2010/wordml" xmlns:w="http://schemas.openxmlformats.org/wordprocessingml/2006/main" xmlns:w10="urn:schemas-microsoft-com:office:word" xmlns:wp="http://schemas.openxmlformats.org/drawingml/2006/wordprocessingDrawing" xmlns:wp14="http://schemas.microsoft.com/office/word/2010/wordprocessingDrawing" xmlns:v="urn:schemas-microsoft-com:vml" xmlns:m="http://schemas.openxmlformats.org/officeDocument/2006/math" xmlns:r="http://schemas.openxmlformats.org/officeDocument/2006/relationships" xmlns:o="urn:schemas-microsoft-com:office:office" xmlns:mc="http://schemas.openxmlformats.org/markup-compatibility/2006" xmlns:wpc="http://schemas.microsoft.com/office/word/2010/wordprocessingCanvas" xmlns=""/>
                       </a:ext>
                     </a:extLst>
                   </pic:spPr>
@@ -1267,11 +1256,11 @@
       <w:r>
         <w:t xml:space="preserve"> -</w:t>
       </w:r>
-      <w:proofErr w:type="gramStart"/>
+      <w:proofErr w:type="spellStart"/>
       <w:r>
         <w:t>i’s</w:t>
       </w:r>
-      <w:proofErr w:type="gramEnd"/>
+      <w:proofErr w:type="spellEnd"/>
       <w:r>
         <w:t xml:space="preserve"> output except for the file that you created.</w:t>
       </w:r>
@@ -1286,7 +1275,7 @@
         <w:tblStyle w:val="TableGrid"/>
         <w:tblW w:w="0" w:type="auto"/>
         <w:tblInd w:w="1440" w:type="dxa"/>
-        <w:tblLook w:val="04A0" w:firstRow="1" w:lastRow="0" w:firstColumn="1" w:lastColumn="0" w:noHBand="0" w:noVBand="1"/>
+        <w:tblLook w:val="04A0"/>
       </w:tblPr>
       <w:tblGrid>
         <w:gridCol w:w="7308"/>
@@ -1433,8 +1422,8 @@
       <w:pPr>
         <w:pStyle w:val="NoSpacing"/>
       </w:pPr>
-      <w:bookmarkStart w:id="0" w:name="_GoBack"/>
-      <w:bookmarkEnd w:id="0"/>
+      <w:bookmarkStart w:id="1" w:name="_GoBack"/>
+      <w:bookmarkEnd w:id="1"/>
     </w:p>
     <w:p>
       <w:pPr>
@@ -1455,7 +1444,6 @@
         </w:numPr>
       </w:pPr>
       <w:r>
-        <w:lastRenderedPageBreak/>
         <w:t>Pop a few storage devices (CD, DVD, flash drive, network drive, etc.) into your computer. Figure out the mount points for each device.</w:t>
       </w:r>
     </w:p>
@@ -1527,7 +1515,7 @@
                     <a:blip r:embed="rId12">
                       <a:extLst>
                         <a:ext uri="{28A0092B-C50C-407E-A947-70E740481C1C}">
-                          <a14:useLocalDpi xmlns:a14="http://schemas.microsoft.com/office/drawing/2010/main" val="0"/>
+                          <a14:useLocalDpi xmlns:a14="http://schemas.microsoft.com/office/drawing/2010/main" xmlns:pic="http://schemas.openxmlformats.org/drawingml/2006/picture" xmlns:a="http://schemas.openxmlformats.org/drawingml/2006/main" xmlns:wps="http://schemas.microsoft.com/office/word/2010/wordprocessingShape" xmlns:wne="http://schemas.microsoft.com/office/word/2006/wordml" xmlns:wpi="http://schemas.microsoft.com/office/word/2010/wordprocessingInk" xmlns:wpg="http://schemas.microsoft.com/office/word/2010/wordprocessingGroup" xmlns:w14="http://schemas.microsoft.com/office/word/2010/wordml" xmlns:w="http://schemas.openxmlformats.org/wordprocessingml/2006/main" xmlns:w10="urn:schemas-microsoft-com:office:word" xmlns:wp="http://schemas.openxmlformats.org/drawingml/2006/wordprocessingDrawing" xmlns:wp14="http://schemas.microsoft.com/office/word/2010/wordprocessingDrawing" xmlns:v="urn:schemas-microsoft-com:vml" xmlns:m="http://schemas.openxmlformats.org/officeDocument/2006/math" xmlns:r="http://schemas.openxmlformats.org/officeDocument/2006/relationships" xmlns:o="urn:schemas-microsoft-com:office:office" xmlns:mc="http://schemas.openxmlformats.org/markup-compatibility/2006" xmlns:wpc="http://schemas.microsoft.com/office/word/2010/wordprocessingCanvas" xmlns="" val="0"/>
                         </a:ext>
                       </a:extLst>
                     </a:blip>
@@ -1558,16 +1546,44 @@
     </w:p>
     <w:sectPr>
       <w:pgSz w:w="12240" w:h="15840"/>
-      <w:pgMar w:top="1440" w:right="1440" w:bottom="1440" w:left="1440" w:header="720" w:footer="720" w:gutter="0"/>
-      <w:cols w:space="720"/>
+      <w:pgMar w:top="1440" w:right="1440" w:bottom="1440" w:left="1440" w:gutter="0"/>
       <w:docGrid w:linePitch="360"/>
     </w:sectPr>
   </w:body>
 </w:document>
 </file>
 
+<file path=word/comments.xml><?xml version="1.0" encoding="utf-8"?>
+<w:comments xmlns:mo="http://schemas.microsoft.com/office/mac/office/2008/main" xmlns:ve="http://schemas.openxmlformats.org/markup-compatibility/2006" xmlns:mv="urn:schemas-microsoft-com:mac:vml" xmlns:o="urn:schemas-microsoft-com:office:office" xmlns:r="http://schemas.openxmlformats.org/officeDocument/2006/relationships" xmlns:m="http://schemas.openxmlformats.org/officeDocument/2006/math" xmlns:v="urn:schemas-microsoft-com:vml" xmlns:wp="http://schemas.openxmlformats.org/drawingml/2006/wordprocessingDrawing" xmlns:w10="urn:schemas-microsoft-com:office:word" xmlns:w="http://schemas.openxmlformats.org/wordprocessingml/2006/main" xmlns:wne="http://schemas.microsoft.com/office/word/2006/wordml">
+  <w:comment w:id="0" w:author="John David N. Dionisio" w:date="2013-05-09T09:13:00Z" w:initials="JD">
+    <w:p>
+      <w:pPr>
+        <w:pStyle w:val="CommentText"/>
+      </w:pPr>
+      <w:r>
+        <w:rPr>
+          <w:rStyle w:val="CommentReference"/>
+        </w:rPr>
+        <w:annotationRef/>
+      </w:r>
+      <w:r>
+        <w:t xml:space="preserve">This successfully creates a tunnel on port 23 of your virtual machine, but I don’t see evidence that you subsequently accessed that tunnel via </w:t>
+      </w:r>
+      <w:proofErr w:type="spellStart"/>
+      <w:r>
+        <w:t>localhost</w:t>
+      </w:r>
+      <w:proofErr w:type="spellEnd"/>
+      <w:r>
+        <w:t>.  Are you missing a screenshot?</w:t>
+      </w:r>
+    </w:p>
+  </w:comment>
+</w:comments>
+</file>
+
 <file path=word/numbering.xml><?xml version="1.0" encoding="utf-8"?>
-<w:numbering xmlns:wpc="http://schemas.microsoft.com/office/word/2010/wordprocessingCanvas" xmlns:mc="http://schemas.openxmlformats.org/markup-compatibility/2006" xmlns:o="urn:schemas-microsoft-com:office:office" xmlns:r="http://schemas.openxmlformats.org/officeDocument/2006/relationships" xmlns:m="http://schemas.openxmlformats.org/officeDocument/2006/math" xmlns:v="urn:schemas-microsoft-com:vml" xmlns:wp14="http://schemas.microsoft.com/office/word/2010/wordprocessingDrawing" xmlns:wp="http://schemas.openxmlformats.org/drawingml/2006/wordprocessingDrawing" xmlns:w10="urn:schemas-microsoft-com:office:word" xmlns:w="http://schemas.openxmlformats.org/wordprocessingml/2006/main" xmlns:w14="http://schemas.microsoft.com/office/word/2010/wordml" xmlns:wpg="http://schemas.microsoft.com/office/word/2010/wordprocessingGroup" xmlns:wpi="http://schemas.microsoft.com/office/word/2010/wordprocessingInk" xmlns:wne="http://schemas.microsoft.com/office/word/2006/wordml" xmlns:wps="http://schemas.microsoft.com/office/word/2010/wordprocessingShape" mc:Ignorable="w14 wp14">
+<w:numbering xmlns:mo="http://schemas.microsoft.com/office/mac/office/2008/main" xmlns:ve="http://schemas.openxmlformats.org/markup-compatibility/2006" xmlns:mv="urn:schemas-microsoft-com:mac:vml" xmlns:o="urn:schemas-microsoft-com:office:office" xmlns:r="http://schemas.openxmlformats.org/officeDocument/2006/relationships" xmlns:m="http://schemas.openxmlformats.org/officeDocument/2006/math" xmlns:v="urn:schemas-microsoft-com:vml" xmlns:wp="http://schemas.openxmlformats.org/drawingml/2006/wordprocessingDrawing" xmlns:w10="urn:schemas-microsoft-com:office:word" xmlns:w="http://schemas.openxmlformats.org/wordprocessingml/2006/main" xmlns:wne="http://schemas.microsoft.com/office/word/2006/wordml">
   <w:abstractNum w:abstractNumId="0">
     <w:nsid w:val="003F1311"/>
     <w:multiLevelType w:val="hybridMultilevel"/>
@@ -1664,7 +1680,7 @@
 </file>
 
 <file path=word/styles.xml><?xml version="1.0" encoding="utf-8"?>
-<w:styles xmlns:mc="http://schemas.openxmlformats.org/markup-compatibility/2006" xmlns:r="http://schemas.openxmlformats.org/officeDocument/2006/relationships" xmlns:w="http://schemas.openxmlformats.org/wordprocessingml/2006/main" xmlns:w14="http://schemas.microsoft.com/office/word/2010/wordml" mc:Ignorable="w14">
+<w:styles xmlns:r="http://schemas.openxmlformats.org/officeDocument/2006/relationships" xmlns:w="http://schemas.openxmlformats.org/wordprocessingml/2006/main">
   <w:docDefaults>
     <w:rPrDefault>
       <w:rPr>
@@ -1680,7 +1696,7 @@
       </w:pPr>
     </w:pPrDefault>
   </w:docDefaults>
-  <w:latentStyles w:defLockedState="0" w:defUIPriority="99" w:defSemiHidden="1" w:defUnhideWhenUsed="1" w:defQFormat="0" w:count="267">
+  <w:latentStyles w:defLockedState="0" w:defUIPriority="99" w:defSemiHidden="1" w:defUnhideWhenUsed="1" w:defQFormat="0" w:count="276">
     <w:lsdException w:name="Normal" w:semiHidden="0" w:uiPriority="0" w:unhideWhenUsed="0" w:qFormat="1"/>
     <w:lsdException w:name="heading 1" w:semiHidden="0" w:uiPriority="9" w:unhideWhenUsed="0" w:qFormat="1"/>
     <w:lsdException w:name="heading 2" w:uiPriority="9" w:qFormat="1"/>
@@ -1822,18 +1838,18 @@
   <w:style w:type="paragraph" w:default="1" w:styleId="Normal">
     <w:name w:val="Normal"/>
     <w:qFormat/>
+    <w:rsid w:val="008B512D"/>
   </w:style>
   <w:style w:type="character" w:default="1" w:styleId="DefaultParagraphFont">
     <w:name w:val="Default Paragraph Font"/>
-    <w:uiPriority w:val="1"/>
     <w:semiHidden/>
     <w:unhideWhenUsed/>
   </w:style>
   <w:style w:type="table" w:default="1" w:styleId="TableNormal">
     <w:name w:val="Normal Table"/>
-    <w:uiPriority w:val="99"/>
     <w:semiHidden/>
     <w:unhideWhenUsed/>
+    <w:qFormat/>
     <w:tblPr>
       <w:tblInd w:w="0" w:type="dxa"/>
       <w:tblCellMar>
@@ -1846,7 +1862,6 @@
   </w:style>
   <w:style w:type="numbering" w:default="1" w:styleId="NoList">
     <w:name w:val="No List"/>
-    <w:uiPriority w:val="99"/>
     <w:semiHidden/>
     <w:unhideWhenUsed/>
   </w:style>
@@ -1925,6 +1940,76 @@
         <w:right w:w="108" w:type="dxa"/>
       </w:tblCellMar>
     </w:tblPr>
+  </w:style>
+  <w:style w:type="character" w:styleId="CommentReference">
+    <w:name w:val="annotation reference"/>
+    <w:basedOn w:val="DefaultParagraphFont"/>
+    <w:uiPriority w:val="99"/>
+    <w:semiHidden/>
+    <w:unhideWhenUsed/>
+    <w:rsid w:val="00357098"/>
+    <w:rPr>
+      <w:sz w:val="18"/>
+      <w:szCs w:val="18"/>
+    </w:rPr>
+  </w:style>
+  <w:style w:type="paragraph" w:styleId="CommentText">
+    <w:name w:val="annotation text"/>
+    <w:basedOn w:val="Normal"/>
+    <w:link w:val="CommentTextChar"/>
+    <w:uiPriority w:val="99"/>
+    <w:semiHidden/>
+    <w:unhideWhenUsed/>
+    <w:rsid w:val="00357098"/>
+    <w:pPr>
+      <w:spacing w:line="240" w:lineRule="auto"/>
+    </w:pPr>
+    <w:rPr>
+      <w:sz w:val="24"/>
+      <w:szCs w:val="24"/>
+    </w:rPr>
+  </w:style>
+  <w:style w:type="character" w:customStyle="1" w:styleId="CommentTextChar">
+    <w:name w:val="Comment Text Char"/>
+    <w:basedOn w:val="DefaultParagraphFont"/>
+    <w:link w:val="CommentText"/>
+    <w:uiPriority w:val="99"/>
+    <w:semiHidden/>
+    <w:rsid w:val="00357098"/>
+    <w:rPr>
+      <w:sz w:val="24"/>
+      <w:szCs w:val="24"/>
+    </w:rPr>
+  </w:style>
+  <w:style w:type="paragraph" w:styleId="CommentSubject">
+    <w:name w:val="annotation subject"/>
+    <w:basedOn w:val="CommentText"/>
+    <w:next w:val="CommentText"/>
+    <w:link w:val="CommentSubjectChar"/>
+    <w:uiPriority w:val="99"/>
+    <w:semiHidden/>
+    <w:unhideWhenUsed/>
+    <w:rsid w:val="00357098"/>
+    <w:rPr>
+      <w:b/>
+      <w:bCs/>
+      <w:sz w:val="20"/>
+      <w:szCs w:val="20"/>
+    </w:rPr>
+  </w:style>
+  <w:style w:type="character" w:customStyle="1" w:styleId="CommentSubjectChar">
+    <w:name w:val="Comment Subject Char"/>
+    <w:basedOn w:val="CommentTextChar"/>
+    <w:link w:val="CommentSubject"/>
+    <w:uiPriority w:val="99"/>
+    <w:semiHidden/>
+    <w:rsid w:val="00357098"/>
+    <w:rPr>
+      <w:b/>
+      <w:bCs/>
+      <w:sz w:val="20"/>
+      <w:szCs w:val="20"/>
+    </w:rPr>
   </w:style>
 </w:styles>
 </file>

</xml_diff>